<commit_message>
Update lab 7 and 8 script
</commit_message>
<xml_diff>
--- a/Lab 6/POLS 6480 Lab 6 Worksheet.docx
+++ b/Lab 6/POLS 6480 Lab 6 Worksheet.docx
@@ -58,6 +58,99 @@
     </w:p>
     <w:p>
       <w:pPr>
+        <w:pStyle w:val="ListParagraph"/>
+        <w:widowControl w:val="0"/>
+        <w:numPr>
+          <w:ilvl w:val="0"/>
+          <w:numId w:val="1"/>
+        </w:numPr>
+        <w:autoSpaceDE w:val="0"/>
+        <w:autoSpaceDN w:val="0"/>
+        <w:adjustRightInd w:val="0"/>
+        <w:rPr>
+          <w:rFonts w:ascii="Times New Roman" w:hAnsi="Times New Roman" w:cs="Times New Roman"/>
+          <w:sz w:val="22"/>
+          <w:szCs w:val="22"/>
+        </w:rPr>
+      </w:pPr>
+      <w:r>
+        <w:rPr>
+          <w:rFonts w:ascii="Times New Roman" w:hAnsi="Times New Roman" w:cs="Times New Roman"/>
+          <w:sz w:val="22"/>
+          <w:szCs w:val="22"/>
+        </w:rPr>
+        <w:t>Mentors</w:t>
+      </w:r>
+    </w:p>
+    <w:p>
+      <w:pPr>
+        <w:pStyle w:val="ListParagraph"/>
+        <w:widowControl w:val="0"/>
+        <w:numPr>
+          <w:ilvl w:val="0"/>
+          <w:numId w:val="1"/>
+        </w:numPr>
+        <w:autoSpaceDE w:val="0"/>
+        <w:autoSpaceDN w:val="0"/>
+        <w:adjustRightInd w:val="0"/>
+        <w:rPr>
+          <w:rFonts w:ascii="Times New Roman" w:hAnsi="Times New Roman" w:cs="Times New Roman"/>
+          <w:sz w:val="22"/>
+          <w:szCs w:val="22"/>
+        </w:rPr>
+      </w:pPr>
+      <w:r>
+        <w:rPr>
+          <w:rFonts w:ascii="Times New Roman" w:hAnsi="Times New Roman" w:cs="Times New Roman"/>
+          <w:sz w:val="22"/>
+          <w:szCs w:val="22"/>
+        </w:rPr>
+        <w:t>TA Profiles</w:t>
+      </w:r>
+    </w:p>
+    <w:p>
+      <w:pPr>
+        <w:pStyle w:val="ListParagraph"/>
+        <w:widowControl w:val="0"/>
+        <w:numPr>
+          <w:ilvl w:val="0"/>
+          <w:numId w:val="1"/>
+        </w:numPr>
+        <w:autoSpaceDE w:val="0"/>
+        <w:autoSpaceDN w:val="0"/>
+        <w:adjustRightInd w:val="0"/>
+        <w:rPr>
+          <w:rFonts w:ascii="Times New Roman" w:hAnsi="Times New Roman" w:cs="Times New Roman"/>
+          <w:sz w:val="22"/>
+          <w:szCs w:val="22"/>
+        </w:rPr>
+      </w:pPr>
+      <w:r>
+        <w:rPr>
+          <w:rFonts w:ascii="Times New Roman" w:hAnsi="Times New Roman" w:cs="Times New Roman"/>
+          <w:sz w:val="22"/>
+          <w:szCs w:val="22"/>
+        </w:rPr>
+        <w:t>TexStudio save session</w:t>
+      </w:r>
+      <w:bookmarkStart w:id="0" w:name="_GoBack"/>
+      <w:bookmarkEnd w:id="0"/>
+    </w:p>
+    <w:p>
+      <w:pPr>
+        <w:widowControl w:val="0"/>
+        <w:autoSpaceDE w:val="0"/>
+        <w:autoSpaceDN w:val="0"/>
+        <w:adjustRightInd w:val="0"/>
+        <w:rPr>
+          <w:rFonts w:ascii="Times New Roman" w:hAnsi="Times New Roman" w:cs="Times New Roman"/>
+          <w:sz w:val="22"/>
+          <w:szCs w:val="22"/>
+        </w:rPr>
+      </w:pPr>
+    </w:p>
+    <w:p>
+      <w:pPr>
         <w:widowControl w:val="0"/>
         <w:autoSpaceDE w:val="0"/>
         <w:autoSpaceDN w:val="0"/>
@@ -1197,7 +1290,7 @@
         </w:rPr>
         <w:t xml:space="preserve">this study at </w:t>
       </w:r>
-      <w:hyperlink r:id="rId7" w:history="1">
+      <w:hyperlink r:id="rId8" w:history="1">
         <w:r>
           <w:rPr>
             <w:rStyle w:val="Hyperlink"/>
@@ -1854,6 +1947,7 @@
           <w:sz w:val="20"/>
           <w:szCs w:val="20"/>
         </w:rPr>
+        <w:lastRenderedPageBreak/>
         <w:tab/>
       </w:r>
       <w:r>
@@ -1965,7 +2059,6 @@
           <w:sz w:val="22"/>
           <w:szCs w:val="22"/>
         </w:rPr>
-        <w:lastRenderedPageBreak/>
         <w:t xml:space="preserve">Let us </w:t>
       </w:r>
       <w:r>
@@ -3813,6 +3906,7 @@
           <w:sz w:val="22"/>
           <w:szCs w:val="22"/>
         </w:rPr>
+        <w:lastRenderedPageBreak/>
         <w:tab/>
       </w:r>
       <w:r>
@@ -4006,7 +4100,6 @@
           <w:sz w:val="22"/>
           <w:szCs w:val="22"/>
         </w:rPr>
-        <w:lastRenderedPageBreak/>
         <w:t>genhlth</w:t>
       </w:r>
       <w:r>
@@ -5012,7 +5105,7 @@
         </w:rPr>
         <w:t xml:space="preserve">A recent story in the </w:t>
       </w:r>
-      <w:hyperlink r:id="rId8" w:history="1">
+      <w:hyperlink r:id="rId9" w:history="1">
         <w:r>
           <w:rPr>
             <w:rStyle w:val="Hyperlink"/>
@@ -5138,7 +5231,17 @@
           <w:sz w:val="22"/>
           <w:szCs w:val="22"/>
         </w:rPr>
-        <w:t>(The article notes that when looking at aggregate data, one cannot distinguish between different students being suspended or the same student being suspended multiple times.</w:t>
+        <w:t xml:space="preserve">(The article notes that when looking at aggregate data, one cannot distinguish between different </w:t>
+      </w:r>
+      <w:r>
+        <w:rPr>
+          <w:rFonts w:ascii="Times New Roman" w:hAnsi="Times New Roman" w:cs="Times New Roman"/>
+          <w:color w:val="000000" w:themeColor="text1"/>
+          <w:sz w:val="22"/>
+          <w:szCs w:val="22"/>
+        </w:rPr>
+        <w:lastRenderedPageBreak/>
+        <w:t>students being suspended or the same student being suspended multiple times.</w:t>
       </w:r>
       <w:r>
         <w:rPr>
@@ -5294,7 +5397,6 @@
                 <w:sz w:val="22"/>
                 <w:szCs w:val="22"/>
               </w:rPr>
-              <w:lastRenderedPageBreak/>
               <w:t>Houston ISD </w:t>
             </w:r>
             <w:r>
@@ -6680,7 +6782,16 @@
           <w:sz w:val="22"/>
           <w:szCs w:val="22"/>
         </w:rPr>
-        <w:t>Degrees of freedom for a chi-squared test of independence equals (# rows – 1)*(# columns – 1); with 2 rows and 7 columns, our degrees of freedom is 6. The critical value for a chi-square test with 6 df and 95% confidence is 12.59; the chi-squared statistic computed here equals _____. If the test statistic exceeds the critical value, then we reject the null hypothesis of independence</w:t>
+        <w:t xml:space="preserve">Degrees of freedom for a chi-squared test of independence equals (# rows – 1)*(# columns – 1); with 2 rows and 7 columns, our degrees of freedom is 6. The critical value for a chi-square test </w:t>
+      </w:r>
+      <w:r>
+        <w:rPr>
+          <w:rFonts w:ascii="Times New Roman" w:hAnsi="Times New Roman" w:cs="Times New Roman"/>
+          <w:sz w:val="22"/>
+          <w:szCs w:val="22"/>
+        </w:rPr>
+        <w:lastRenderedPageBreak/>
+        <w:t>with 6 df and 95% confidence is 12.59; the chi-squared statistic computed here equals _____. If the test statistic exceeds the critical value, then we reject the null hypothesis of independence</w:t>
       </w:r>
       <w:r>
         <w:rPr>
@@ -6722,7 +6833,6 @@
           <w:sz w:val="22"/>
           <w:szCs w:val="22"/>
         </w:rPr>
-        <w:lastRenderedPageBreak/>
         <w:t xml:space="preserve">On your own, repeat the process for Cypress-Fairbanks ISD. The data are provided for you as </w:t>
       </w:r>
       <w:r>
@@ -6920,12 +7030,8 @@
       </w:r>
     </w:p>
     <w:sectPr>
-      <w:headerReference w:type="even" r:id="rId9"/>
       <w:headerReference w:type="default" r:id="rId10"/>
-      <w:footerReference w:type="even" r:id="rId11"/>
-      <w:footerReference w:type="default" r:id="rId12"/>
-      <w:headerReference w:type="first" r:id="rId13"/>
-      <w:footerReference w:type="first" r:id="rId14"/>
+      <w:footerReference w:type="default" r:id="rId11"/>
       <w:pgSz w:w="12240" w:h="15840"/>
       <w:pgMar w:top="1440" w:right="1800" w:bottom="1440" w:left="1800" w:header="720" w:footer="720" w:gutter="0"/>
       <w:cols w:space="720"/>
@@ -6955,16 +7061,6 @@
 </file>
 
 <file path=word/footer1.xml><?xml version="1.0" encoding="utf-8"?>
-<w:ftr xmlns:wpc="http://schemas.microsoft.com/office/word/2010/wordprocessingCanvas" xmlns:cx="http://schemas.microsoft.com/office/drawing/2014/chartex" xmlns:cx1="http://schemas.microsoft.com/office/drawing/2015/9/8/chartex" xmlns:cx2="http://schemas.microsoft.com/office/drawing/2015/10/21/chartex" xmlns:cx3="http://schemas.microsoft.com/office/drawing/2016/5/9/chartex" xmlns:cx4="http://schemas.microsoft.com/office/drawing/2016/5/10/chartex" xmlns:cx5="http://schemas.microsoft.com/office/drawing/2016/5/11/chartex" xmlns:cx6="http://schemas.microsoft.com/office/drawing/2016/5/12/chartex" xmlns:cx7="http://schemas.microsoft.com/office/drawing/2016/5/13/chartex" xmlns:cx8="http://schemas.microsoft.com/office/drawing/2016/5/14/chartex" xmlns:mc="http://schemas.openxmlformats.org/markup-compatibility/2006" xmlns:aink="http://schemas.microsoft.com/office/drawing/2016/ink" xmlns:am3d="http://schemas.microsoft.com/office/drawing/2017/model3d" xmlns:o="urn:schemas-microsoft-com:office:office" xmlns:r="http://schemas.openxmlformats.org/officeDocument/2006/relationships" xmlns:m="http://schemas.openxmlformats.org/officeDocument/2006/math" xmlns:v="urn:schemas-microsoft-com:vml" xmlns:wp14="http://schemas.microsoft.com/office/word/2010/wordprocessingDrawing" xmlns:wp="http://schemas.openxmlformats.org/drawingml/2006/wordprocessingDrawing" xmlns:w10="urn:schemas-microsoft-com:office:word" xmlns:w="http://schemas.openxmlformats.org/wordprocessingml/2006/main" xmlns:w14="http://schemas.microsoft.com/office/word/2010/wordml" xmlns:w15="http://schemas.microsoft.com/office/word/2012/wordml" xmlns:w16cid="http://schemas.microsoft.com/office/word/2016/wordml/cid" xmlns:w16se="http://schemas.microsoft.com/office/word/2015/wordml/symex" xmlns:wpg="http://schemas.microsoft.com/office/word/2010/wordprocessingGroup" xmlns:wpi="http://schemas.microsoft.com/office/word/2010/wordprocessingInk" xmlns:wne="http://schemas.microsoft.com/office/word/2006/wordml" xmlns:wps="http://schemas.microsoft.com/office/word/2010/wordprocessingShape" mc:Ignorable="w14 w15 w16se w16cid wp14">
-  <w:p>
-    <w:pPr>
-      <w:pStyle w:val="Footer"/>
-    </w:pPr>
-  </w:p>
-</w:ftr>
-</file>
-
-<file path=word/footer2.xml><?xml version="1.0" encoding="utf-8"?>
 <w:ftr xmlns:wpc="http://schemas.microsoft.com/office/word/2010/wordprocessingCanvas" xmlns:cx="http://schemas.microsoft.com/office/drawing/2014/chartex" xmlns:cx1="http://schemas.microsoft.com/office/drawing/2015/9/8/chartex" xmlns:cx2="http://schemas.microsoft.com/office/drawing/2015/10/21/chartex" xmlns:cx3="http://schemas.microsoft.com/office/drawing/2016/5/9/chartex" xmlns:cx4="http://schemas.microsoft.com/office/drawing/2016/5/10/chartex" xmlns:cx5="http://schemas.microsoft.com/office/drawing/2016/5/11/chartex" xmlns:cx6="http://schemas.microsoft.com/office/drawing/2016/5/12/chartex" xmlns:cx7="http://schemas.microsoft.com/office/drawing/2016/5/13/chartex" xmlns:cx8="http://schemas.microsoft.com/office/drawing/2016/5/14/chartex" xmlns:mc="http://schemas.openxmlformats.org/markup-compatibility/2006" xmlns:aink="http://schemas.microsoft.com/office/drawing/2016/ink" xmlns:am3d="http://schemas.microsoft.com/office/drawing/2017/model3d" xmlns:o="urn:schemas-microsoft-com:office:office" xmlns:r="http://schemas.openxmlformats.org/officeDocument/2006/relationships" xmlns:m="http://schemas.openxmlformats.org/officeDocument/2006/math" xmlns:v="urn:schemas-microsoft-com:vml" xmlns:wp14="http://schemas.microsoft.com/office/word/2010/wordprocessingDrawing" xmlns:wp="http://schemas.openxmlformats.org/drawingml/2006/wordprocessingDrawing" xmlns:w10="urn:schemas-microsoft-com:office:word" xmlns:w="http://schemas.openxmlformats.org/wordprocessingml/2006/main" xmlns:w14="http://schemas.microsoft.com/office/word/2010/wordml" xmlns:w15="http://schemas.microsoft.com/office/word/2012/wordml" xmlns:w16cid="http://schemas.microsoft.com/office/word/2016/wordml/cid" xmlns:w16se="http://schemas.microsoft.com/office/word/2015/wordml/symex" xmlns:wpg="http://schemas.microsoft.com/office/word/2010/wordprocessingGroup" xmlns:wpi="http://schemas.microsoft.com/office/word/2010/wordprocessingInk" xmlns:wne="http://schemas.microsoft.com/office/word/2006/wordml" xmlns:wps="http://schemas.microsoft.com/office/word/2010/wordprocessingShape" mc:Ignorable="w14 w15 w16se w16cid wp14">
   <w:p>
     <w:pPr>
@@ -6984,16 +7080,6 @@
 </w:ftr>
 </file>
 
-<file path=word/footer3.xml><?xml version="1.0" encoding="utf-8"?>
-<w:ftr xmlns:wpc="http://schemas.microsoft.com/office/word/2010/wordprocessingCanvas" xmlns:cx="http://schemas.microsoft.com/office/drawing/2014/chartex" xmlns:cx1="http://schemas.microsoft.com/office/drawing/2015/9/8/chartex" xmlns:cx2="http://schemas.microsoft.com/office/drawing/2015/10/21/chartex" xmlns:cx3="http://schemas.microsoft.com/office/drawing/2016/5/9/chartex" xmlns:cx4="http://schemas.microsoft.com/office/drawing/2016/5/10/chartex" xmlns:cx5="http://schemas.microsoft.com/office/drawing/2016/5/11/chartex" xmlns:cx6="http://schemas.microsoft.com/office/drawing/2016/5/12/chartex" xmlns:cx7="http://schemas.microsoft.com/office/drawing/2016/5/13/chartex" xmlns:cx8="http://schemas.microsoft.com/office/drawing/2016/5/14/chartex" xmlns:mc="http://schemas.openxmlformats.org/markup-compatibility/2006" xmlns:aink="http://schemas.microsoft.com/office/drawing/2016/ink" xmlns:am3d="http://schemas.microsoft.com/office/drawing/2017/model3d" xmlns:o="urn:schemas-microsoft-com:office:office" xmlns:r="http://schemas.openxmlformats.org/officeDocument/2006/relationships" xmlns:m="http://schemas.openxmlformats.org/officeDocument/2006/math" xmlns:v="urn:schemas-microsoft-com:vml" xmlns:wp14="http://schemas.microsoft.com/office/word/2010/wordprocessingDrawing" xmlns:wp="http://schemas.openxmlformats.org/drawingml/2006/wordprocessingDrawing" xmlns:w10="urn:schemas-microsoft-com:office:word" xmlns:w="http://schemas.openxmlformats.org/wordprocessingml/2006/main" xmlns:w14="http://schemas.microsoft.com/office/word/2010/wordml" xmlns:w15="http://schemas.microsoft.com/office/word/2012/wordml" xmlns:w16cid="http://schemas.microsoft.com/office/word/2016/wordml/cid" xmlns:w16se="http://schemas.microsoft.com/office/word/2015/wordml/symex" xmlns:wpg="http://schemas.microsoft.com/office/word/2010/wordprocessingGroup" xmlns:wpi="http://schemas.microsoft.com/office/word/2010/wordprocessingInk" xmlns:wne="http://schemas.microsoft.com/office/word/2006/wordml" xmlns:wps="http://schemas.microsoft.com/office/word/2010/wordprocessingShape" mc:Ignorable="w14 w15 w16se w16cid wp14">
-  <w:p>
-    <w:pPr>
-      <w:pStyle w:val="Footer"/>
-    </w:pPr>
-  </w:p>
-</w:ftr>
-</file>
-
 <file path=word/footnotes.xml><?xml version="1.0" encoding="utf-8"?>
 <w:footnotes xmlns:wpc="http://schemas.microsoft.com/office/word/2010/wordprocessingCanvas" xmlns:cx="http://schemas.microsoft.com/office/drawing/2014/chartex" xmlns:cx1="http://schemas.microsoft.com/office/drawing/2015/9/8/chartex" xmlns:cx2="http://schemas.microsoft.com/office/drawing/2015/10/21/chartex" xmlns:cx3="http://schemas.microsoft.com/office/drawing/2016/5/9/chartex" xmlns:cx4="http://schemas.microsoft.com/office/drawing/2016/5/10/chartex" xmlns:cx5="http://schemas.microsoft.com/office/drawing/2016/5/11/chartex" xmlns:cx6="http://schemas.microsoft.com/office/drawing/2016/5/12/chartex" xmlns:cx7="http://schemas.microsoft.com/office/drawing/2016/5/13/chartex" xmlns:cx8="http://schemas.microsoft.com/office/drawing/2016/5/14/chartex" xmlns:mc="http://schemas.openxmlformats.org/markup-compatibility/2006" xmlns:aink="http://schemas.microsoft.com/office/drawing/2016/ink" xmlns:am3d="http://schemas.microsoft.com/office/drawing/2017/model3d" xmlns:o="urn:schemas-microsoft-com:office:office" xmlns:r="http://schemas.openxmlformats.org/officeDocument/2006/relationships" xmlns:m="http://schemas.openxmlformats.org/officeDocument/2006/math" xmlns:v="urn:schemas-microsoft-com:vml" xmlns:wp14="http://schemas.microsoft.com/office/word/2010/wordprocessingDrawing" xmlns:wp="http://schemas.openxmlformats.org/drawingml/2006/wordprocessingDrawing" xmlns:w10="urn:schemas-microsoft-com:office:word" xmlns:w="http://schemas.openxmlformats.org/wordprocessingml/2006/main" xmlns:w14="http://schemas.microsoft.com/office/word/2010/wordml" xmlns:w15="http://schemas.microsoft.com/office/word/2012/wordml" xmlns:w16cid="http://schemas.microsoft.com/office/word/2016/wordml/cid" xmlns:w16se="http://schemas.microsoft.com/office/word/2015/wordml/symex" xmlns:wpg="http://schemas.microsoft.com/office/word/2010/wordprocessingGroup" xmlns:wpi="http://schemas.microsoft.com/office/word/2010/wordprocessingInk" xmlns:wne="http://schemas.microsoft.com/office/word/2006/wordml" xmlns:wps="http://schemas.microsoft.com/office/word/2010/wordprocessingShape" mc:Ignorable="w14 w15 w16se w16cid wp14">
   <w:footnote w:type="separator" w:id="-1">
@@ -7014,16 +7100,6 @@
 </file>
 
 <file path=word/header1.xml><?xml version="1.0" encoding="utf-8"?>
-<w:hdr xmlns:wpc="http://schemas.microsoft.com/office/word/2010/wordprocessingCanvas" xmlns:cx="http://schemas.microsoft.com/office/drawing/2014/chartex" xmlns:cx1="http://schemas.microsoft.com/office/drawing/2015/9/8/chartex" xmlns:cx2="http://schemas.microsoft.com/office/drawing/2015/10/21/chartex" xmlns:cx3="http://schemas.microsoft.com/office/drawing/2016/5/9/chartex" xmlns:cx4="http://schemas.microsoft.com/office/drawing/2016/5/10/chartex" xmlns:cx5="http://schemas.microsoft.com/office/drawing/2016/5/11/chartex" xmlns:cx6="http://schemas.microsoft.com/office/drawing/2016/5/12/chartex" xmlns:cx7="http://schemas.microsoft.com/office/drawing/2016/5/13/chartex" xmlns:cx8="http://schemas.microsoft.com/office/drawing/2016/5/14/chartex" xmlns:mc="http://schemas.openxmlformats.org/markup-compatibility/2006" xmlns:aink="http://schemas.microsoft.com/office/drawing/2016/ink" xmlns:am3d="http://schemas.microsoft.com/office/drawing/2017/model3d" xmlns:o="urn:schemas-microsoft-com:office:office" xmlns:r="http://schemas.openxmlformats.org/officeDocument/2006/relationships" xmlns:m="http://schemas.openxmlformats.org/officeDocument/2006/math" xmlns:v="urn:schemas-microsoft-com:vml" xmlns:wp14="http://schemas.microsoft.com/office/word/2010/wordprocessingDrawing" xmlns:wp="http://schemas.openxmlformats.org/drawingml/2006/wordprocessingDrawing" xmlns:w10="urn:schemas-microsoft-com:office:word" xmlns:w="http://schemas.openxmlformats.org/wordprocessingml/2006/main" xmlns:w14="http://schemas.microsoft.com/office/word/2010/wordml" xmlns:w15="http://schemas.microsoft.com/office/word/2012/wordml" xmlns:w16cid="http://schemas.microsoft.com/office/word/2016/wordml/cid" xmlns:w16se="http://schemas.microsoft.com/office/word/2015/wordml/symex" xmlns:wpg="http://schemas.microsoft.com/office/word/2010/wordprocessingGroup" xmlns:wpi="http://schemas.microsoft.com/office/word/2010/wordprocessingInk" xmlns:wne="http://schemas.microsoft.com/office/word/2006/wordml" xmlns:wps="http://schemas.microsoft.com/office/word/2010/wordprocessingShape" mc:Ignorable="w14 w15 w16se w16cid wp14">
-  <w:p>
-    <w:pPr>
-      <w:pStyle w:val="Header"/>
-    </w:pPr>
-  </w:p>
-</w:hdr>
-</file>
-
-<file path=word/header2.xml><?xml version="1.0" encoding="utf-8"?>
 <w:hdr xmlns:wpc="http://schemas.microsoft.com/office/word/2010/wordprocessingCanvas" xmlns:cx="http://schemas.microsoft.com/office/drawing/2014/chartex" xmlns:cx1="http://schemas.microsoft.com/office/drawing/2015/9/8/chartex" xmlns:cx2="http://schemas.microsoft.com/office/drawing/2015/10/21/chartex" xmlns:cx3="http://schemas.microsoft.com/office/drawing/2016/5/9/chartex" xmlns:cx4="http://schemas.microsoft.com/office/drawing/2016/5/10/chartex" xmlns:cx5="http://schemas.microsoft.com/office/drawing/2016/5/11/chartex" xmlns:cx6="http://schemas.microsoft.com/office/drawing/2016/5/12/chartex" xmlns:cx7="http://schemas.microsoft.com/office/drawing/2016/5/13/chartex" xmlns:cx8="http://schemas.microsoft.com/office/drawing/2016/5/14/chartex" xmlns:mc="http://schemas.openxmlformats.org/markup-compatibility/2006" xmlns:aink="http://schemas.microsoft.com/office/drawing/2016/ink" xmlns:am3d="http://schemas.microsoft.com/office/drawing/2017/model3d" xmlns:o="urn:schemas-microsoft-com:office:office" xmlns:r="http://schemas.openxmlformats.org/officeDocument/2006/relationships" xmlns:m="http://schemas.openxmlformats.org/officeDocument/2006/math" xmlns:v="urn:schemas-microsoft-com:vml" xmlns:wp14="http://schemas.microsoft.com/office/word/2010/wordprocessingDrawing" xmlns:wp="http://schemas.openxmlformats.org/drawingml/2006/wordprocessingDrawing" xmlns:w10="urn:schemas-microsoft-com:office:word" xmlns:w="http://schemas.openxmlformats.org/wordprocessingml/2006/main" xmlns:w14="http://schemas.microsoft.com/office/word/2010/wordml" xmlns:w15="http://schemas.microsoft.com/office/word/2012/wordml" xmlns:w16cid="http://schemas.microsoft.com/office/word/2016/wordml/cid" xmlns:w16se="http://schemas.microsoft.com/office/word/2015/wordml/symex" xmlns:wpg="http://schemas.microsoft.com/office/word/2010/wordprocessingGroup" xmlns:wpi="http://schemas.microsoft.com/office/word/2010/wordprocessingInk" xmlns:wne="http://schemas.microsoft.com/office/word/2006/wordml" xmlns:wps="http://schemas.microsoft.com/office/word/2010/wordprocessingShape" mc:Ignorable="w14 w15 w16se w16cid wp14">
   <w:p>
     <w:pPr>
@@ -7162,20 +7238,105 @@
       </w:rPr>
       <w:t>Tom Hanna</w:t>
     </w:r>
-    <w:bookmarkStart w:id="0" w:name="_GoBack"/>
-    <w:bookmarkEnd w:id="0"/>
   </w:p>
 </w:hdr>
 </file>
 
-<file path=word/header3.xml><?xml version="1.0" encoding="utf-8"?>
-<w:hdr xmlns:wpc="http://schemas.microsoft.com/office/word/2010/wordprocessingCanvas" xmlns:cx="http://schemas.microsoft.com/office/drawing/2014/chartex" xmlns:cx1="http://schemas.microsoft.com/office/drawing/2015/9/8/chartex" xmlns:cx2="http://schemas.microsoft.com/office/drawing/2015/10/21/chartex" xmlns:cx3="http://schemas.microsoft.com/office/drawing/2016/5/9/chartex" xmlns:cx4="http://schemas.microsoft.com/office/drawing/2016/5/10/chartex" xmlns:cx5="http://schemas.microsoft.com/office/drawing/2016/5/11/chartex" xmlns:cx6="http://schemas.microsoft.com/office/drawing/2016/5/12/chartex" xmlns:cx7="http://schemas.microsoft.com/office/drawing/2016/5/13/chartex" xmlns:cx8="http://schemas.microsoft.com/office/drawing/2016/5/14/chartex" xmlns:mc="http://schemas.openxmlformats.org/markup-compatibility/2006" xmlns:aink="http://schemas.microsoft.com/office/drawing/2016/ink" xmlns:am3d="http://schemas.microsoft.com/office/drawing/2017/model3d" xmlns:o="urn:schemas-microsoft-com:office:office" xmlns:r="http://schemas.openxmlformats.org/officeDocument/2006/relationships" xmlns:m="http://schemas.openxmlformats.org/officeDocument/2006/math" xmlns:v="urn:schemas-microsoft-com:vml" xmlns:wp14="http://schemas.microsoft.com/office/word/2010/wordprocessingDrawing" xmlns:wp="http://schemas.openxmlformats.org/drawingml/2006/wordprocessingDrawing" xmlns:w10="urn:schemas-microsoft-com:office:word" xmlns:w="http://schemas.openxmlformats.org/wordprocessingml/2006/main" xmlns:w14="http://schemas.microsoft.com/office/word/2010/wordml" xmlns:w15="http://schemas.microsoft.com/office/word/2012/wordml" xmlns:w16cid="http://schemas.microsoft.com/office/word/2016/wordml/cid" xmlns:w16se="http://schemas.microsoft.com/office/word/2015/wordml/symex" xmlns:wpg="http://schemas.microsoft.com/office/word/2010/wordprocessingGroup" xmlns:wpi="http://schemas.microsoft.com/office/word/2010/wordprocessingInk" xmlns:wne="http://schemas.microsoft.com/office/word/2006/wordml" xmlns:wps="http://schemas.microsoft.com/office/word/2010/wordprocessingShape" mc:Ignorable="w14 w15 w16se w16cid wp14">
-  <w:p>
-    <w:pPr>
-      <w:pStyle w:val="Header"/>
-    </w:pPr>
-  </w:p>
-</w:hdr>
+<file path=word/numbering.xml><?xml version="1.0" encoding="utf-8"?>
+<w:numbering xmlns:wpc="http://schemas.microsoft.com/office/word/2010/wordprocessingCanvas" xmlns:cx="http://schemas.microsoft.com/office/drawing/2014/chartex" xmlns:cx1="http://schemas.microsoft.com/office/drawing/2015/9/8/chartex" xmlns:cx2="http://schemas.microsoft.com/office/drawing/2015/10/21/chartex" xmlns:cx3="http://schemas.microsoft.com/office/drawing/2016/5/9/chartex" xmlns:cx4="http://schemas.microsoft.com/office/drawing/2016/5/10/chartex" xmlns:cx5="http://schemas.microsoft.com/office/drawing/2016/5/11/chartex" xmlns:cx6="http://schemas.microsoft.com/office/drawing/2016/5/12/chartex" xmlns:cx7="http://schemas.microsoft.com/office/drawing/2016/5/13/chartex" xmlns:cx8="http://schemas.microsoft.com/office/drawing/2016/5/14/chartex" xmlns:mc="http://schemas.openxmlformats.org/markup-compatibility/2006" xmlns:aink="http://schemas.microsoft.com/office/drawing/2016/ink" xmlns:am3d="http://schemas.microsoft.com/office/drawing/2017/model3d" xmlns:o="urn:schemas-microsoft-com:office:office" xmlns:r="http://schemas.openxmlformats.org/officeDocument/2006/relationships" xmlns:m="http://schemas.openxmlformats.org/officeDocument/2006/math" xmlns:v="urn:schemas-microsoft-com:vml" xmlns:wp14="http://schemas.microsoft.com/office/word/2010/wordprocessingDrawing" xmlns:wp="http://schemas.openxmlformats.org/drawingml/2006/wordprocessingDrawing" xmlns:w10="urn:schemas-microsoft-com:office:word" xmlns:w="http://schemas.openxmlformats.org/wordprocessingml/2006/main" xmlns:w14="http://schemas.microsoft.com/office/word/2010/wordml" xmlns:w15="http://schemas.microsoft.com/office/word/2012/wordml" xmlns:w16cid="http://schemas.microsoft.com/office/word/2016/wordml/cid" xmlns:w16se="http://schemas.microsoft.com/office/word/2015/wordml/symex" xmlns:wpg="http://schemas.microsoft.com/office/word/2010/wordprocessingGroup" xmlns:wpi="http://schemas.microsoft.com/office/word/2010/wordprocessingInk" xmlns:wne="http://schemas.microsoft.com/office/word/2006/wordml" xmlns:wps="http://schemas.microsoft.com/office/word/2010/wordprocessingShape" mc:Ignorable="w14 w15 w16se w16cid wp14">
+  <w:abstractNum w:abstractNumId="0" w15:restartNumberingAfterBreak="0">
+    <w:nsid w:val="0CAF4A38"/>
+    <w:multiLevelType w:val="hybridMultilevel"/>
+    <w:tmpl w:val="F6F25B72"/>
+    <w:lvl w:ilvl="0" w:tplc="5DB414F8">
+      <w:start w:val="1"/>
+      <w:numFmt w:val="upperRoman"/>
+      <w:lvlText w:val="%1."/>
+      <w:lvlJc w:val="left"/>
+      <w:pPr>
+        <w:ind w:left="1080" w:hanging="720"/>
+      </w:pPr>
+      <w:rPr>
+        <w:rFonts w:hint="default"/>
+      </w:rPr>
+    </w:lvl>
+    <w:lvl w:ilvl="1" w:tplc="04090019" w:tentative="1">
+      <w:start w:val="1"/>
+      <w:numFmt w:val="lowerLetter"/>
+      <w:lvlText w:val="%2."/>
+      <w:lvlJc w:val="left"/>
+      <w:pPr>
+        <w:ind w:left="1440" w:hanging="360"/>
+      </w:pPr>
+    </w:lvl>
+    <w:lvl w:ilvl="2" w:tplc="0409001B" w:tentative="1">
+      <w:start w:val="1"/>
+      <w:numFmt w:val="lowerRoman"/>
+      <w:lvlText w:val="%3."/>
+      <w:lvlJc w:val="right"/>
+      <w:pPr>
+        <w:ind w:left="2160" w:hanging="180"/>
+      </w:pPr>
+    </w:lvl>
+    <w:lvl w:ilvl="3" w:tplc="0409000F" w:tentative="1">
+      <w:start w:val="1"/>
+      <w:numFmt w:val="decimal"/>
+      <w:lvlText w:val="%4."/>
+      <w:lvlJc w:val="left"/>
+      <w:pPr>
+        <w:ind w:left="2880" w:hanging="360"/>
+      </w:pPr>
+    </w:lvl>
+    <w:lvl w:ilvl="4" w:tplc="04090019" w:tentative="1">
+      <w:start w:val="1"/>
+      <w:numFmt w:val="lowerLetter"/>
+      <w:lvlText w:val="%5."/>
+      <w:lvlJc w:val="left"/>
+      <w:pPr>
+        <w:ind w:left="3600" w:hanging="360"/>
+      </w:pPr>
+    </w:lvl>
+    <w:lvl w:ilvl="5" w:tplc="0409001B" w:tentative="1">
+      <w:start w:val="1"/>
+      <w:numFmt w:val="lowerRoman"/>
+      <w:lvlText w:val="%6."/>
+      <w:lvlJc w:val="right"/>
+      <w:pPr>
+        <w:ind w:left="4320" w:hanging="180"/>
+      </w:pPr>
+    </w:lvl>
+    <w:lvl w:ilvl="6" w:tplc="0409000F" w:tentative="1">
+      <w:start w:val="1"/>
+      <w:numFmt w:val="decimal"/>
+      <w:lvlText w:val="%7."/>
+      <w:lvlJc w:val="left"/>
+      <w:pPr>
+        <w:ind w:left="5040" w:hanging="360"/>
+      </w:pPr>
+    </w:lvl>
+    <w:lvl w:ilvl="7" w:tplc="04090019" w:tentative="1">
+      <w:start w:val="1"/>
+      <w:numFmt w:val="lowerLetter"/>
+      <w:lvlText w:val="%8."/>
+      <w:lvlJc w:val="left"/>
+      <w:pPr>
+        <w:ind w:left="5760" w:hanging="360"/>
+      </w:pPr>
+    </w:lvl>
+    <w:lvl w:ilvl="8" w:tplc="0409001B" w:tentative="1">
+      <w:start w:val="1"/>
+      <w:numFmt w:val="lowerRoman"/>
+      <w:lvlText w:val="%9."/>
+      <w:lvlJc w:val="right"/>
+      <w:pPr>
+        <w:ind w:left="6480" w:hanging="180"/>
+      </w:pPr>
+    </w:lvl>
+  </w:abstractNum>
+  <w:num w:numId="1">
+    <w:abstractNumId w:val="0"/>
+  </w:num>
+</w:numbering>
 </file>
 
 <file path=word/styles.xml><?xml version="1.0" encoding="utf-8"?>
@@ -7346,7 +7507,7 @@
     <w:lsdException w:name="Table Web 2" w:semiHidden="1" w:unhideWhenUsed="1"/>
     <w:lsdException w:name="Table Web 3" w:semiHidden="1" w:unhideWhenUsed="1"/>
     <w:lsdException w:name="Balloon Text" w:semiHidden="1" w:unhideWhenUsed="1"/>
-    <w:lsdException w:name="Table Grid" w:semiHidden="1" w:uiPriority="59" w:unhideWhenUsed="1"/>
+    <w:lsdException w:name="Table Grid" w:uiPriority="59"/>
     <w:lsdException w:name="Table Theme" w:semiHidden="1" w:unhideWhenUsed="1"/>
     <w:lsdException w:name="Placeholder Text" w:semiHidden="1"/>
     <w:lsdException w:name="No Spacing" w:uiPriority="1" w:qFormat="1"/>
@@ -7862,6 +8023,17 @@
       <w:bCs/>
     </w:rPr>
   </w:style>
+  <w:style w:type="paragraph" w:styleId="ListParagraph">
+    <w:name w:val="List Paragraph"/>
+    <w:basedOn w:val="Normal"/>
+    <w:uiPriority w:val="34"/>
+    <w:qFormat/>
+    <w:rsid w:val="003656CC"/>
+    <w:pPr>
+      <w:ind w:left="720"/>
+      <w:contextualSpacing/>
+    </w:pPr>
+  </w:style>
 </w:styles>
 </file>
 
@@ -8190,7 +8362,7 @@
 </file>
 
 <file path=customXml/itemProps1.xml><?xml version="1.0" encoding="utf-8"?>
-<ds:datastoreItem xmlns:ds="http://schemas.openxmlformats.org/officeDocument/2006/customXml" ds:itemID="{1F23A8DB-F32B-43E6-B6C9-E100231DF142}">
+<ds:datastoreItem xmlns:ds="http://schemas.openxmlformats.org/officeDocument/2006/customXml" ds:itemID="{5C30F134-BC5B-499D-B734-6B9C5630399C}">
   <ds:schemaRefs>
     <ds:schemaRef ds:uri="http://schemas.openxmlformats.org/officeDocument/2006/bibliography"/>
   </ds:schemaRefs>

</xml_diff>